<commit_message>
laboratorio 9 - Entrega final
</commit_message>
<xml_diff>
--- a/Docs/Observaciones-Lab 9.docx
+++ b/Docs/Observaciones-Lab 9.docx
@@ -4,7 +4,7 @@
   <w:body>
     <w:p>
       <w:pPr>
-        <w:pStyle w:val="Title"/>
+        <w:pStyle w:val="Ttulo"/>
         <w:jc w:val="center"/>
         <w:rPr>
           <w:b/>
@@ -37,24 +37,8 @@
           <w:noProof w:val="0"/>
           <w:lang w:val="es-CO"/>
         </w:rPr>
-        <w:t xml:space="preserve">Estudiante </w:t>
-      </w:r>
-      <w:r>
-        <w:rPr>
-          <w:noProof w:val="0"/>
-          <w:lang w:val="es-CO"/>
-        </w:rPr>
-        <w:t xml:space="preserve">1 Cod </w:t>
-      </w:r>
-      <w:proofErr w:type="spellStart"/>
-      <w:r>
-        <w:rPr>
-          <w:noProof w:val="0"/>
-          <w:lang w:val="es-CO"/>
-        </w:rPr>
-        <w:t>XXXX</w:t>
-      </w:r>
-      <w:proofErr w:type="spellEnd"/>
+        <w:t>Angel David Gonzalez Moreno 202116628</w:t>
+      </w:r>
     </w:p>
     <w:p>
       <w:pPr>
@@ -70,28 +54,19 @@
           <w:noProof w:val="0"/>
           <w:lang w:val="es-CO"/>
         </w:rPr>
-        <w:t xml:space="preserve">Estudiante </w:t>
+        <w:t xml:space="preserve">Kevin Arenas Ospina </w:t>
       </w:r>
       <w:r>
         <w:rPr>
           <w:noProof w:val="0"/>
           <w:lang w:val="es-CO"/>
         </w:rPr>
-        <w:t xml:space="preserve">2 Cod </w:t>
-      </w:r>
-      <w:proofErr w:type="spellStart"/>
-      <w:r>
-        <w:rPr>
-          <w:noProof w:val="0"/>
-          <w:lang w:val="es-CO"/>
-        </w:rPr>
-        <w:t>XXXX</w:t>
-      </w:r>
-      <w:proofErr w:type="spellEnd"/>
+        <w:t>202110673</w:t>
+      </w:r>
     </w:p>
     <w:p>
       <w:pPr>
-        <w:pStyle w:val="Heading1"/>
+        <w:pStyle w:val="Ttulo1"/>
         <w:rPr>
           <w:b/>
           <w:bCs/>
@@ -111,7 +86,7 @@
     </w:p>
     <w:p>
       <w:pPr>
-        <w:pStyle w:val="ListParagraph"/>
+        <w:pStyle w:val="Prrafodelista"/>
         <w:numPr>
           <w:ilvl w:val="0"/>
           <w:numId w:val="18"/>
@@ -130,14 +105,68 @@
     </w:p>
     <w:p>
       <w:pPr>
-        <w:rPr>
-          <w:lang w:val="es-419"/>
-        </w:rPr>
-      </w:pPr>
+        <w:pStyle w:val="Prrafodelista"/>
+        <w:shd w:val="clear" w:color="auto" w:fill="1E1E1E"/>
+        <w:spacing w:after="0" w:line="330" w:lineRule="atLeast"/>
+        <w:rPr>
+          <w:rFonts w:ascii="Consolas" w:eastAsia="Times New Roman" w:hAnsi="Consolas" w:cs="Times New Roman"/>
+          <w:color w:val="D4D4D4"/>
+          <w:sz w:val="24"/>
+          <w:szCs w:val="24"/>
+          <w:lang w:val="es-CO" w:eastAsia="es-CO"/>
+        </w:rPr>
+      </w:pPr>
+      <w:r>
+        <w:rPr>
+          <w:rFonts w:ascii="Consolas" w:eastAsia="Times New Roman" w:hAnsi="Consolas" w:cs="Times New Roman"/>
+          <w:color w:val="4EC9B0"/>
+          <w:sz w:val="24"/>
+          <w:szCs w:val="24"/>
+          <w:lang w:val="es-CO" w:eastAsia="es-CO"/>
+        </w:rPr>
+        <w:t>sys</w:t>
+      </w:r>
+      <w:r>
+        <w:rPr>
+          <w:rFonts w:ascii="Consolas" w:eastAsia="Times New Roman" w:hAnsi="Consolas" w:cs="Times New Roman"/>
+          <w:color w:val="D4D4D4"/>
+          <w:sz w:val="24"/>
+          <w:szCs w:val="24"/>
+          <w:lang w:val="es-CO" w:eastAsia="es-CO"/>
+        </w:rPr>
+        <w:t>.</w:t>
+      </w:r>
+      <w:r>
+        <w:rPr>
+          <w:rFonts w:ascii="Consolas" w:eastAsia="Times New Roman" w:hAnsi="Consolas" w:cs="Times New Roman"/>
+          <w:color w:val="DCDCAA"/>
+          <w:sz w:val="24"/>
+          <w:szCs w:val="24"/>
+          <w:lang w:val="es-CO" w:eastAsia="es-CO"/>
+        </w:rPr>
+        <w:t>setrecursionlimit</w:t>
+      </w:r>
+      <w:r>
+        <w:rPr>
+          <w:rFonts w:ascii="Consolas" w:eastAsia="Times New Roman" w:hAnsi="Consolas" w:cs="Times New Roman"/>
+          <w:color w:val="DCDCAA"/>
+          <w:sz w:val="24"/>
+          <w:szCs w:val="24"/>
+          <w:lang w:val="es-CO" w:eastAsia="es-CO"/>
+        </w:rPr>
+        <w:t>()</w:t>
+      </w:r>
     </w:p>
     <w:p>
       <w:pPr>
-        <w:pStyle w:val="ListParagraph"/>
+        <w:rPr>
+          <w:lang w:val="es-419"/>
+        </w:rPr>
+      </w:pPr>
+    </w:p>
+    <w:p>
+      <w:pPr>
+        <w:pStyle w:val="Prrafodelista"/>
         <w:numPr>
           <w:ilvl w:val="0"/>
           <w:numId w:val="18"/>
@@ -160,10 +189,16 @@
           <w:lang w:val="es-419"/>
         </w:rPr>
       </w:pPr>
+      <w:r>
+        <w:rPr>
+          <w:lang w:val="es-419"/>
+        </w:rPr>
+        <w:t>Porque para las funciones de la librería se va a necesitar una recursión suficiente para su ejecución</w:t>
+      </w:r>
     </w:p>
     <w:p>
       <w:pPr>
-        <w:pStyle w:val="ListParagraph"/>
+        <w:pStyle w:val="Prrafodelista"/>
         <w:numPr>
           <w:ilvl w:val="0"/>
           <w:numId w:val="18"/>
@@ -186,10 +221,16 @@
           <w:lang w:val="es-419"/>
         </w:rPr>
       </w:pPr>
+      <w:r>
+        <w:rPr>
+          <w:lang w:val="es-419"/>
+        </w:rPr>
+        <w:t>1000</w:t>
+      </w:r>
     </w:p>
     <w:p>
       <w:pPr>
-        <w:pStyle w:val="ListParagraph"/>
+        <w:pStyle w:val="Prrafodelista"/>
         <w:numPr>
           <w:ilvl w:val="0"/>
           <w:numId w:val="18"/>
@@ -209,13 +250,1460 @@
     <w:p>
       <w:pPr>
         <w:rPr>
-          <w:lang w:val="es-419"/>
-        </w:rPr>
-      </w:pPr>
+          <w:lang w:val="es-CO"/>
+        </w:rPr>
+      </w:pPr>
+      <w:r>
+        <w:rPr>
+          <w:lang w:val="es-CO"/>
+        </w:rPr>
+        <w:t xml:space="preserve">Bus_routes_50.csv = </w:t>
+      </w:r>
+      <w:r>
+        <w:rPr>
+          <w:b/>
+          <w:bCs/>
+          <w:lang w:val="es-CO"/>
+        </w:rPr>
+        <w:t>Vertices</w:t>
+      </w:r>
+      <w:r>
+        <w:rPr>
+          <w:lang w:val="es-CO"/>
+        </w:rPr>
+        <w:t xml:space="preserve">: </w:t>
+      </w:r>
+      <w:r>
+        <w:rPr>
+          <w:lang w:val="es-CO"/>
+        </w:rPr>
+        <w:t>74</w:t>
+      </w:r>
+      <w:r>
+        <w:rPr>
+          <w:lang w:val="es-CO"/>
+        </w:rPr>
+        <w:t xml:space="preserve"> , </w:t>
+      </w:r>
+      <w:r>
+        <w:rPr>
+          <w:b/>
+          <w:bCs/>
+          <w:lang w:val="es-CO"/>
+        </w:rPr>
+        <w:t>Arcos</w:t>
+      </w:r>
+      <w:r>
+        <w:rPr>
+          <w:lang w:val="es-CO"/>
+        </w:rPr>
+        <w:t xml:space="preserve">: </w:t>
+      </w:r>
+      <w:r>
+        <w:rPr>
+          <w:lang w:val="es-CO"/>
+        </w:rPr>
+        <w:t>73</w:t>
+      </w:r>
+      <w:r>
+        <w:rPr>
+          <w:lang w:val="es-CO"/>
+        </w:rPr>
+        <w:t xml:space="preserve"> , </w:t>
+      </w:r>
+      <w:r>
+        <w:rPr>
+          <w:b/>
+          <w:bCs/>
+          <w:lang w:val="es-CO"/>
+        </w:rPr>
+        <w:t>Tiempo opción 4</w:t>
+      </w:r>
+      <w:r>
+        <w:rPr>
+          <w:lang w:val="es-CO"/>
+        </w:rPr>
+        <w:t>:</w:t>
+      </w:r>
+      <w:r>
+        <w:rPr>
+          <w:lang w:val="es-CO"/>
+        </w:rPr>
+        <w:t xml:space="preserve"> 0.025se</w:t>
+      </w:r>
+      <w:r>
+        <w:rPr>
+          <w:lang w:val="es-CO"/>
+        </w:rPr>
+        <w:t>g</w:t>
+      </w:r>
+      <w:r>
+        <w:rPr>
+          <w:lang w:val="es-CO"/>
+        </w:rPr>
+        <w:t xml:space="preserve">, </w:t>
+      </w:r>
+      <w:r>
+        <w:rPr>
+          <w:b/>
+          <w:bCs/>
+          <w:lang w:val="es-CO"/>
+        </w:rPr>
+        <w:t xml:space="preserve">Tiempo opción </w:t>
+      </w:r>
+      <w:r>
+        <w:rPr>
+          <w:b/>
+          <w:bCs/>
+          <w:lang w:val="es-CO"/>
+        </w:rPr>
+        <w:t>6</w:t>
+      </w:r>
+      <w:r>
+        <w:rPr>
+          <w:lang w:val="es-CO"/>
+        </w:rPr>
+        <w:t>:</w:t>
+      </w:r>
+      <w:r>
+        <w:rPr>
+          <w:lang w:val="es-CO"/>
+        </w:rPr>
+        <w:t xml:space="preserve"> </w:t>
+      </w:r>
+      <w:r>
+        <w:rPr>
+          <w:lang w:val="es-CO"/>
+        </w:rPr>
+        <w:t>0.014</w:t>
+      </w:r>
+      <w:r>
+        <w:rPr>
+          <w:lang w:val="es-CO"/>
+        </w:rPr>
+        <w:t>seg</w:t>
+      </w:r>
     </w:p>
     <w:p>
       <w:pPr>
-        <w:pStyle w:val="ListParagraph"/>
+        <w:rPr>
+          <w:lang w:val="es-CO"/>
+        </w:rPr>
+      </w:pPr>
+      <w:r>
+        <w:rPr>
+          <w:lang w:val="es-CO"/>
+        </w:rPr>
+        <w:t>Bus_routes_</w:t>
+      </w:r>
+      <w:r>
+        <w:rPr>
+          <w:lang w:val="es-CO"/>
+        </w:rPr>
+        <w:t>1</w:t>
+      </w:r>
+      <w:r>
+        <w:rPr>
+          <w:lang w:val="es-CO"/>
+        </w:rPr>
+        <w:t xml:space="preserve">50.csv = </w:t>
+      </w:r>
+      <w:r>
+        <w:rPr>
+          <w:b/>
+          <w:bCs/>
+          <w:lang w:val="es-CO"/>
+        </w:rPr>
+        <w:t>Vertices</w:t>
+      </w:r>
+      <w:r>
+        <w:rPr>
+          <w:lang w:val="es-CO"/>
+        </w:rPr>
+        <w:t xml:space="preserve">: </w:t>
+      </w:r>
+      <w:r>
+        <w:rPr>
+          <w:lang w:val="es-CO"/>
+        </w:rPr>
+        <w:t>146</w:t>
+      </w:r>
+      <w:r>
+        <w:rPr>
+          <w:lang w:val="es-CO"/>
+        </w:rPr>
+        <w:t xml:space="preserve"> , </w:t>
+      </w:r>
+      <w:r>
+        <w:rPr>
+          <w:b/>
+          <w:bCs/>
+          <w:lang w:val="es-CO"/>
+        </w:rPr>
+        <w:t>Arcos</w:t>
+      </w:r>
+      <w:r>
+        <w:rPr>
+          <w:lang w:val="es-CO"/>
+        </w:rPr>
+        <w:t xml:space="preserve">: </w:t>
+      </w:r>
+      <w:r>
+        <w:rPr>
+          <w:lang w:val="es-CO"/>
+        </w:rPr>
+        <w:t>146</w:t>
+      </w:r>
+      <w:r>
+        <w:rPr>
+          <w:lang w:val="es-CO"/>
+        </w:rPr>
+        <w:t xml:space="preserve"> , </w:t>
+      </w:r>
+      <w:r>
+        <w:rPr>
+          <w:b/>
+          <w:bCs/>
+          <w:lang w:val="es-CO"/>
+        </w:rPr>
+        <w:t>Tiempo opción 4</w:t>
+      </w:r>
+      <w:r>
+        <w:rPr>
+          <w:lang w:val="es-CO"/>
+        </w:rPr>
+        <w:t>:</w:t>
+      </w:r>
+      <w:r>
+        <w:rPr>
+          <w:lang w:val="es-CO"/>
+        </w:rPr>
+        <w:t xml:space="preserve"> 0.033seg</w:t>
+      </w:r>
+      <w:r>
+        <w:rPr>
+          <w:lang w:val="es-CO"/>
+        </w:rPr>
+        <w:t xml:space="preserve">, </w:t>
+      </w:r>
+      <w:r>
+        <w:rPr>
+          <w:b/>
+          <w:bCs/>
+          <w:lang w:val="es-CO"/>
+        </w:rPr>
+        <w:t xml:space="preserve">Tiempo opción </w:t>
+      </w:r>
+      <w:r>
+        <w:rPr>
+          <w:b/>
+          <w:bCs/>
+          <w:lang w:val="es-CO"/>
+        </w:rPr>
+        <w:t>6</w:t>
+      </w:r>
+      <w:r>
+        <w:rPr>
+          <w:lang w:val="es-CO"/>
+        </w:rPr>
+        <w:t>:</w:t>
+      </w:r>
+      <w:r>
+        <w:rPr>
+          <w:lang w:val="es-CO"/>
+        </w:rPr>
+        <w:t xml:space="preserve"> </w:t>
+      </w:r>
+      <w:r>
+        <w:rPr>
+          <w:lang w:val="es-CO"/>
+        </w:rPr>
+        <w:t>0.012</w:t>
+      </w:r>
+      <w:r>
+        <w:rPr>
+          <w:lang w:val="es-CO"/>
+        </w:rPr>
+        <w:t>seg</w:t>
+      </w:r>
+    </w:p>
+    <w:p>
+      <w:pPr>
+        <w:rPr>
+          <w:lang w:val="es-CO"/>
+        </w:rPr>
+      </w:pPr>
+      <w:r>
+        <w:rPr>
+          <w:lang w:val="es-CO"/>
+        </w:rPr>
+        <w:t>Bus_routes_</w:t>
+      </w:r>
+      <w:r>
+        <w:rPr>
+          <w:lang w:val="es-CO"/>
+        </w:rPr>
+        <w:t>30</w:t>
+      </w:r>
+      <w:r>
+        <w:rPr>
+          <w:lang w:val="es-CO"/>
+        </w:rPr>
+        <w:t xml:space="preserve">0.csv = </w:t>
+      </w:r>
+      <w:r>
+        <w:rPr>
+          <w:b/>
+          <w:bCs/>
+          <w:lang w:val="es-CO"/>
+        </w:rPr>
+        <w:t>Vertices</w:t>
+      </w:r>
+      <w:r>
+        <w:rPr>
+          <w:lang w:val="es-CO"/>
+        </w:rPr>
+        <w:t xml:space="preserve">: </w:t>
+      </w:r>
+      <w:r>
+        <w:rPr>
+          <w:lang w:val="es-CO"/>
+        </w:rPr>
+        <w:t>295</w:t>
+      </w:r>
+      <w:r>
+        <w:rPr>
+          <w:lang w:val="es-CO"/>
+        </w:rPr>
+        <w:t xml:space="preserve"> , </w:t>
+      </w:r>
+      <w:r>
+        <w:rPr>
+          <w:b/>
+          <w:bCs/>
+          <w:lang w:val="es-CO"/>
+        </w:rPr>
+        <w:t>Arcos</w:t>
+      </w:r>
+      <w:r>
+        <w:rPr>
+          <w:lang w:val="es-CO"/>
+        </w:rPr>
+        <w:t xml:space="preserve">: </w:t>
+      </w:r>
+      <w:r>
+        <w:rPr>
+          <w:lang w:val="es-CO"/>
+        </w:rPr>
+        <w:t>382</w:t>
+      </w:r>
+      <w:r>
+        <w:rPr>
+          <w:lang w:val="es-CO"/>
+        </w:rPr>
+        <w:t xml:space="preserve"> , </w:t>
+      </w:r>
+      <w:r>
+        <w:rPr>
+          <w:b/>
+          <w:bCs/>
+          <w:lang w:val="es-CO"/>
+        </w:rPr>
+        <w:t>Tiempo opción 4</w:t>
+      </w:r>
+      <w:r>
+        <w:rPr>
+          <w:lang w:val="es-CO"/>
+        </w:rPr>
+        <w:t>:</w:t>
+      </w:r>
+      <w:r>
+        <w:rPr>
+          <w:lang w:val="es-CO"/>
+        </w:rPr>
+        <w:t xml:space="preserve"> 0.070seg</w:t>
+      </w:r>
+      <w:r>
+        <w:rPr>
+          <w:lang w:val="es-CO"/>
+        </w:rPr>
+        <w:t xml:space="preserve">, </w:t>
+      </w:r>
+      <w:r>
+        <w:rPr>
+          <w:b/>
+          <w:bCs/>
+          <w:lang w:val="es-CO"/>
+        </w:rPr>
+        <w:t xml:space="preserve">Tiempo opción </w:t>
+      </w:r>
+      <w:r>
+        <w:rPr>
+          <w:b/>
+          <w:bCs/>
+          <w:lang w:val="es-CO"/>
+        </w:rPr>
+        <w:t>6</w:t>
+      </w:r>
+      <w:r>
+        <w:rPr>
+          <w:lang w:val="es-CO"/>
+        </w:rPr>
+        <w:t>:</w:t>
+      </w:r>
+      <w:r>
+        <w:rPr>
+          <w:lang w:val="es-CO"/>
+        </w:rPr>
+        <w:t xml:space="preserve"> </w:t>
+      </w:r>
+      <w:r>
+        <w:rPr>
+          <w:lang w:val="es-CO"/>
+        </w:rPr>
+        <w:t>0.020</w:t>
+      </w:r>
+      <w:r>
+        <w:rPr>
+          <w:lang w:val="es-CO"/>
+        </w:rPr>
+        <w:t>seg</w:t>
+      </w:r>
+    </w:p>
+    <w:p>
+      <w:pPr>
+        <w:rPr>
+          <w:lang w:val="es-CO"/>
+        </w:rPr>
+      </w:pPr>
+      <w:r>
+        <w:rPr>
+          <w:lang w:val="es-CO"/>
+        </w:rPr>
+        <w:t>Bus_routes_</w:t>
+      </w:r>
+      <w:r>
+        <w:rPr>
+          <w:lang w:val="es-CO"/>
+        </w:rPr>
+        <w:t>100</w:t>
+      </w:r>
+      <w:r>
+        <w:rPr>
+          <w:lang w:val="es-CO"/>
+        </w:rPr>
+        <w:t xml:space="preserve">0.csv = </w:t>
+      </w:r>
+      <w:r>
+        <w:rPr>
+          <w:b/>
+          <w:bCs/>
+          <w:lang w:val="es-CO"/>
+        </w:rPr>
+        <w:t>Vertices</w:t>
+      </w:r>
+      <w:r>
+        <w:rPr>
+          <w:lang w:val="es-CO"/>
+        </w:rPr>
+        <w:t xml:space="preserve">: </w:t>
+      </w:r>
+      <w:r>
+        <w:rPr>
+          <w:lang w:val="es-CO"/>
+        </w:rPr>
+        <w:t>984</w:t>
+      </w:r>
+      <w:r>
+        <w:rPr>
+          <w:lang w:val="es-CO"/>
+        </w:rPr>
+        <w:t xml:space="preserve"> , </w:t>
+      </w:r>
+      <w:r>
+        <w:rPr>
+          <w:b/>
+          <w:bCs/>
+          <w:lang w:val="es-CO"/>
+        </w:rPr>
+        <w:t>Arcos</w:t>
+      </w:r>
+      <w:r>
+        <w:rPr>
+          <w:lang w:val="es-CO"/>
+        </w:rPr>
+        <w:t xml:space="preserve">: </w:t>
+      </w:r>
+      <w:r>
+        <w:rPr>
+          <w:lang w:val="es-CO"/>
+        </w:rPr>
+        <w:t>1633</w:t>
+      </w:r>
+      <w:r>
+        <w:rPr>
+          <w:lang w:val="es-CO"/>
+        </w:rPr>
+        <w:t xml:space="preserve"> , </w:t>
+      </w:r>
+      <w:r>
+        <w:rPr>
+          <w:b/>
+          <w:bCs/>
+          <w:lang w:val="es-CO"/>
+        </w:rPr>
+        <w:t>Tiempo opción 4</w:t>
+      </w:r>
+      <w:r>
+        <w:rPr>
+          <w:lang w:val="es-CO"/>
+        </w:rPr>
+        <w:t>:</w:t>
+      </w:r>
+      <w:r>
+        <w:rPr>
+          <w:lang w:val="es-CO"/>
+        </w:rPr>
+        <w:t xml:space="preserve"> </w:t>
+      </w:r>
+      <w:r>
+        <w:rPr>
+          <w:lang w:val="es-CO"/>
+        </w:rPr>
+        <w:t>0.36</w:t>
+      </w:r>
+      <w:r>
+        <w:rPr>
+          <w:lang w:val="es-CO"/>
+        </w:rPr>
+        <w:t>seg</w:t>
+      </w:r>
+      <w:r>
+        <w:rPr>
+          <w:lang w:val="es-CO"/>
+        </w:rPr>
+        <w:t xml:space="preserve">, </w:t>
+      </w:r>
+      <w:r>
+        <w:rPr>
+          <w:b/>
+          <w:bCs/>
+          <w:lang w:val="es-CO"/>
+        </w:rPr>
+        <w:t xml:space="preserve">Tiempo opción </w:t>
+      </w:r>
+      <w:r>
+        <w:rPr>
+          <w:b/>
+          <w:bCs/>
+          <w:lang w:val="es-CO"/>
+        </w:rPr>
+        <w:t>6</w:t>
+      </w:r>
+      <w:r>
+        <w:rPr>
+          <w:lang w:val="es-CO"/>
+        </w:rPr>
+        <w:t>:</w:t>
+      </w:r>
+      <w:r>
+        <w:rPr>
+          <w:lang w:val="es-CO"/>
+        </w:rPr>
+        <w:t xml:space="preserve"> </w:t>
+      </w:r>
+      <w:r>
+        <w:rPr>
+          <w:lang w:val="es-CO"/>
+        </w:rPr>
+        <w:t>0.014</w:t>
+      </w:r>
+      <w:r>
+        <w:rPr>
+          <w:lang w:val="es-CO"/>
+        </w:rPr>
+        <w:t>seg</w:t>
+      </w:r>
+    </w:p>
+    <w:p>
+      <w:pPr>
+        <w:rPr>
+          <w:lang w:val="es-CO"/>
+        </w:rPr>
+      </w:pPr>
+      <w:r>
+        <w:rPr>
+          <w:lang w:val="es-CO"/>
+        </w:rPr>
+        <w:t>Bus_routes_</w:t>
+      </w:r>
+      <w:r>
+        <w:rPr>
+          <w:lang w:val="es-CO"/>
+        </w:rPr>
+        <w:t>200</w:t>
+      </w:r>
+      <w:r>
+        <w:rPr>
+          <w:lang w:val="es-CO"/>
+        </w:rPr>
+        <w:t xml:space="preserve">0.csv = </w:t>
+      </w:r>
+      <w:r>
+        <w:rPr>
+          <w:b/>
+          <w:bCs/>
+          <w:lang w:val="es-CO"/>
+        </w:rPr>
+        <w:t>Vertices</w:t>
+      </w:r>
+      <w:r>
+        <w:rPr>
+          <w:lang w:val="es-CO"/>
+        </w:rPr>
+        <w:t xml:space="preserve">: </w:t>
+      </w:r>
+      <w:r>
+        <w:rPr>
+          <w:lang w:val="es-CO"/>
+        </w:rPr>
+        <w:t>1954</w:t>
+      </w:r>
+      <w:r>
+        <w:rPr>
+          <w:lang w:val="es-CO"/>
+        </w:rPr>
+        <w:t xml:space="preserve"> , </w:t>
+      </w:r>
+      <w:r>
+        <w:rPr>
+          <w:b/>
+          <w:bCs/>
+          <w:lang w:val="es-CO"/>
+        </w:rPr>
+        <w:t>Arcos</w:t>
+      </w:r>
+      <w:r>
+        <w:rPr>
+          <w:lang w:val="es-CO"/>
+        </w:rPr>
+        <w:t xml:space="preserve">: </w:t>
+      </w:r>
+      <w:r>
+        <w:rPr>
+          <w:lang w:val="es-CO"/>
+        </w:rPr>
+        <w:t>3560</w:t>
+      </w:r>
+      <w:r>
+        <w:rPr>
+          <w:lang w:val="es-CO"/>
+        </w:rPr>
+        <w:t xml:space="preserve"> , </w:t>
+      </w:r>
+      <w:r>
+        <w:rPr>
+          <w:b/>
+          <w:bCs/>
+          <w:lang w:val="es-CO"/>
+        </w:rPr>
+        <w:t>Tiempo opción 4</w:t>
+      </w:r>
+      <w:r>
+        <w:rPr>
+          <w:lang w:val="es-CO"/>
+        </w:rPr>
+        <w:t>:</w:t>
+      </w:r>
+      <w:r>
+        <w:rPr>
+          <w:lang w:val="es-CO"/>
+        </w:rPr>
+        <w:t xml:space="preserve"> </w:t>
+      </w:r>
+      <w:r>
+        <w:rPr>
+          <w:lang w:val="es-CO"/>
+        </w:rPr>
+        <w:t>1</w:t>
+      </w:r>
+      <w:r>
+        <w:rPr>
+          <w:lang w:val="es-CO"/>
+        </w:rPr>
+        <w:t>.</w:t>
+      </w:r>
+      <w:r>
+        <w:rPr>
+          <w:lang w:val="es-CO"/>
+        </w:rPr>
+        <w:t>12</w:t>
+      </w:r>
+      <w:r>
+        <w:rPr>
+          <w:lang w:val="es-CO"/>
+        </w:rPr>
+        <w:t>seg</w:t>
+      </w:r>
+      <w:r>
+        <w:rPr>
+          <w:lang w:val="es-CO"/>
+        </w:rPr>
+        <w:t xml:space="preserve">, </w:t>
+      </w:r>
+      <w:r>
+        <w:rPr>
+          <w:b/>
+          <w:bCs/>
+          <w:lang w:val="es-CO"/>
+        </w:rPr>
+        <w:t xml:space="preserve">Tiempo opción </w:t>
+      </w:r>
+      <w:r>
+        <w:rPr>
+          <w:b/>
+          <w:bCs/>
+          <w:lang w:val="es-CO"/>
+        </w:rPr>
+        <w:t>6</w:t>
+      </w:r>
+      <w:r>
+        <w:rPr>
+          <w:lang w:val="es-CO"/>
+        </w:rPr>
+        <w:t>:</w:t>
+      </w:r>
+      <w:r>
+        <w:rPr>
+          <w:lang w:val="es-CO"/>
+        </w:rPr>
+        <w:t xml:space="preserve"> </w:t>
+      </w:r>
+      <w:r>
+        <w:rPr>
+          <w:lang w:val="es-CO"/>
+        </w:rPr>
+        <w:t>0.029</w:t>
+      </w:r>
+      <w:r>
+        <w:rPr>
+          <w:lang w:val="es-CO"/>
+        </w:rPr>
+        <w:t>seg</w:t>
+      </w:r>
+    </w:p>
+    <w:p>
+      <w:pPr>
+        <w:rPr>
+          <w:lang w:val="es-CO"/>
+        </w:rPr>
+      </w:pPr>
+      <w:r>
+        <w:rPr>
+          <w:lang w:val="es-CO"/>
+        </w:rPr>
+        <w:t>Bus_routes_</w:t>
+      </w:r>
+      <w:r>
+        <w:rPr>
+          <w:lang w:val="es-CO"/>
+        </w:rPr>
+        <w:t>300</w:t>
+      </w:r>
+      <w:r>
+        <w:rPr>
+          <w:lang w:val="es-CO"/>
+        </w:rPr>
+        <w:t xml:space="preserve">0.csv = </w:t>
+      </w:r>
+      <w:r>
+        <w:rPr>
+          <w:b/>
+          <w:bCs/>
+          <w:lang w:val="es-CO"/>
+        </w:rPr>
+        <w:t>Vertices</w:t>
+      </w:r>
+      <w:r>
+        <w:rPr>
+          <w:lang w:val="es-CO"/>
+        </w:rPr>
+        <w:t xml:space="preserve">: </w:t>
+      </w:r>
+      <w:r>
+        <w:rPr>
+          <w:lang w:val="es-CO"/>
+        </w:rPr>
+        <w:t>2922</w:t>
+      </w:r>
+      <w:r>
+        <w:rPr>
+          <w:lang w:val="es-CO"/>
+        </w:rPr>
+        <w:t xml:space="preserve"> , </w:t>
+      </w:r>
+      <w:r>
+        <w:rPr>
+          <w:b/>
+          <w:bCs/>
+          <w:lang w:val="es-CO"/>
+        </w:rPr>
+        <w:t>Arcos</w:t>
+      </w:r>
+      <w:r>
+        <w:rPr>
+          <w:lang w:val="es-CO"/>
+        </w:rPr>
+        <w:t xml:space="preserve">: </w:t>
+      </w:r>
+      <w:r>
+        <w:rPr>
+          <w:lang w:val="es-CO"/>
+        </w:rPr>
+        <w:t>5773</w:t>
+      </w:r>
+      <w:r>
+        <w:rPr>
+          <w:lang w:val="es-CO"/>
+        </w:rPr>
+        <w:t xml:space="preserve"> , </w:t>
+      </w:r>
+      <w:r>
+        <w:rPr>
+          <w:b/>
+          <w:bCs/>
+          <w:lang w:val="es-CO"/>
+        </w:rPr>
+        <w:t>Tiempo opción 4</w:t>
+      </w:r>
+      <w:r>
+        <w:rPr>
+          <w:lang w:val="es-CO"/>
+        </w:rPr>
+        <w:t>:</w:t>
+      </w:r>
+      <w:r>
+        <w:rPr>
+          <w:lang w:val="es-CO"/>
+        </w:rPr>
+        <w:t xml:space="preserve"> </w:t>
+      </w:r>
+      <w:r>
+        <w:rPr>
+          <w:lang w:val="es-CO"/>
+        </w:rPr>
+        <w:t>2</w:t>
+      </w:r>
+      <w:r>
+        <w:rPr>
+          <w:lang w:val="es-CO"/>
+        </w:rPr>
+        <w:t>.</w:t>
+      </w:r>
+      <w:r>
+        <w:rPr>
+          <w:u w:val="single"/>
+          <w:lang w:val="es-CO"/>
+        </w:rPr>
+        <w:t>0</w:t>
+      </w:r>
+      <w:r>
+        <w:rPr>
+          <w:u w:val="single"/>
+          <w:lang w:val="es-CO"/>
+        </w:rPr>
+        <w:t>3seg</w:t>
+      </w:r>
+      <w:r>
+        <w:rPr>
+          <w:lang w:val="es-CO"/>
+        </w:rPr>
+        <w:t xml:space="preserve">, </w:t>
+      </w:r>
+      <w:r>
+        <w:rPr>
+          <w:b/>
+          <w:bCs/>
+          <w:lang w:val="es-CO"/>
+        </w:rPr>
+        <w:t xml:space="preserve">Tiempo opción </w:t>
+      </w:r>
+      <w:r>
+        <w:rPr>
+          <w:b/>
+          <w:bCs/>
+          <w:lang w:val="es-CO"/>
+        </w:rPr>
+        <w:t>6</w:t>
+      </w:r>
+      <w:r>
+        <w:rPr>
+          <w:lang w:val="es-CO"/>
+        </w:rPr>
+        <w:t>:</w:t>
+      </w:r>
+      <w:r>
+        <w:rPr>
+          <w:lang w:val="es-CO"/>
+        </w:rPr>
+        <w:t xml:space="preserve"> </w:t>
+      </w:r>
+      <w:r>
+        <w:rPr>
+          <w:lang w:val="es-CO"/>
+        </w:rPr>
+        <w:t>0.020</w:t>
+      </w:r>
+      <w:r>
+        <w:rPr>
+          <w:lang w:val="es-CO"/>
+        </w:rPr>
+        <w:t>seg</w:t>
+      </w:r>
+    </w:p>
+    <w:p>
+      <w:pPr>
+        <w:rPr>
+          <w:lang w:val="es-CO"/>
+        </w:rPr>
+      </w:pPr>
+      <w:r>
+        <w:rPr>
+          <w:lang w:val="es-CO"/>
+        </w:rPr>
+        <w:t>Bus_routes_</w:t>
+      </w:r>
+      <w:r>
+        <w:rPr>
+          <w:lang w:val="es-CO"/>
+        </w:rPr>
+        <w:t>700</w:t>
+      </w:r>
+      <w:r>
+        <w:rPr>
+          <w:lang w:val="es-CO"/>
+        </w:rPr>
+        <w:t xml:space="preserve">0.csv = </w:t>
+      </w:r>
+      <w:r>
+        <w:rPr>
+          <w:b/>
+          <w:bCs/>
+          <w:lang w:val="es-CO"/>
+        </w:rPr>
+        <w:t>Vertices</w:t>
+      </w:r>
+      <w:r>
+        <w:rPr>
+          <w:lang w:val="es-CO"/>
+        </w:rPr>
+        <w:t xml:space="preserve">: </w:t>
+      </w:r>
+      <w:r>
+        <w:rPr>
+          <w:lang w:val="es-CO"/>
+        </w:rPr>
+        <w:t>6829</w:t>
+      </w:r>
+      <w:r>
+        <w:rPr>
+          <w:lang w:val="es-CO"/>
+        </w:rPr>
+        <w:t xml:space="preserve"> , </w:t>
+      </w:r>
+      <w:r>
+        <w:rPr>
+          <w:b/>
+          <w:bCs/>
+          <w:lang w:val="es-CO"/>
+        </w:rPr>
+        <w:t>Arcos</w:t>
+      </w:r>
+      <w:r>
+        <w:rPr>
+          <w:lang w:val="es-CO"/>
+        </w:rPr>
+        <w:t xml:space="preserve">: </w:t>
+      </w:r>
+      <w:r>
+        <w:rPr>
+          <w:lang w:val="es-CO"/>
+        </w:rPr>
+        <w:t>15334</w:t>
+      </w:r>
+      <w:r>
+        <w:rPr>
+          <w:lang w:val="es-CO"/>
+        </w:rPr>
+        <w:t xml:space="preserve"> , </w:t>
+      </w:r>
+      <w:r>
+        <w:rPr>
+          <w:b/>
+          <w:bCs/>
+          <w:lang w:val="es-CO"/>
+        </w:rPr>
+        <w:t>Tiempo opción 4</w:t>
+      </w:r>
+      <w:r>
+        <w:rPr>
+          <w:lang w:val="es-CO"/>
+        </w:rPr>
+        <w:t>:</w:t>
+      </w:r>
+      <w:r>
+        <w:rPr>
+          <w:lang w:val="es-CO"/>
+        </w:rPr>
+        <w:t xml:space="preserve"> </w:t>
+      </w:r>
+      <w:r>
+        <w:rPr>
+          <w:lang w:val="es-CO"/>
+        </w:rPr>
+        <w:t>8</w:t>
+      </w:r>
+      <w:r>
+        <w:rPr>
+          <w:lang w:val="es-CO"/>
+        </w:rPr>
+        <w:t>.</w:t>
+      </w:r>
+      <w:r>
+        <w:rPr>
+          <w:lang w:val="es-CO"/>
+        </w:rPr>
+        <w:t>05</w:t>
+      </w:r>
+      <w:r>
+        <w:rPr>
+          <w:lang w:val="es-CO"/>
+        </w:rPr>
+        <w:t>seg</w:t>
+      </w:r>
+      <w:r>
+        <w:rPr>
+          <w:lang w:val="es-CO"/>
+        </w:rPr>
+        <w:t xml:space="preserve">, </w:t>
+      </w:r>
+      <w:r>
+        <w:rPr>
+          <w:b/>
+          <w:bCs/>
+          <w:lang w:val="es-CO"/>
+        </w:rPr>
+        <w:t xml:space="preserve">Tiempo opción </w:t>
+      </w:r>
+      <w:r>
+        <w:rPr>
+          <w:b/>
+          <w:bCs/>
+          <w:lang w:val="es-CO"/>
+        </w:rPr>
+        <w:t>6</w:t>
+      </w:r>
+      <w:r>
+        <w:rPr>
+          <w:lang w:val="es-CO"/>
+        </w:rPr>
+        <w:t>:</w:t>
+      </w:r>
+      <w:r>
+        <w:rPr>
+          <w:lang w:val="es-CO"/>
+        </w:rPr>
+        <w:t xml:space="preserve"> </w:t>
+      </w:r>
+      <w:r>
+        <w:rPr>
+          <w:lang w:val="es-CO"/>
+        </w:rPr>
+        <w:t>0.022</w:t>
+      </w:r>
+      <w:r>
+        <w:rPr>
+          <w:lang w:val="es-CO"/>
+        </w:rPr>
+        <w:t>seg</w:t>
+      </w:r>
+    </w:p>
+    <w:p>
+      <w:pPr>
+        <w:rPr>
+          <w:lang w:val="es-CO"/>
+        </w:rPr>
+      </w:pPr>
+      <w:r>
+        <w:rPr>
+          <w:lang w:val="es-CO"/>
+        </w:rPr>
+        <w:t>Bus_routes_</w:t>
+      </w:r>
+      <w:r>
+        <w:rPr>
+          <w:lang w:val="es-CO"/>
+        </w:rPr>
+        <w:t>10</w:t>
+      </w:r>
+      <w:r>
+        <w:rPr>
+          <w:lang w:val="es-CO"/>
+        </w:rPr>
+        <w:t>0</w:t>
+      </w:r>
+      <w:r>
+        <w:rPr>
+          <w:lang w:val="es-CO"/>
+        </w:rPr>
+        <w:t>0</w:t>
+      </w:r>
+      <w:r>
+        <w:rPr>
+          <w:lang w:val="es-CO"/>
+        </w:rPr>
+        <w:t xml:space="preserve">0.csv = </w:t>
+      </w:r>
+      <w:r>
+        <w:rPr>
+          <w:b/>
+          <w:bCs/>
+          <w:lang w:val="es-CO"/>
+        </w:rPr>
+        <w:t>Vertices</w:t>
+      </w:r>
+      <w:r>
+        <w:rPr>
+          <w:lang w:val="es-CO"/>
+        </w:rPr>
+        <w:t xml:space="preserve">: </w:t>
+      </w:r>
+      <w:r>
+        <w:rPr>
+          <w:lang w:val="es-CO"/>
+        </w:rPr>
+        <w:t>9767</w:t>
+      </w:r>
+      <w:r>
+        <w:rPr>
+          <w:lang w:val="es-CO"/>
+        </w:rPr>
+        <w:t xml:space="preserve"> , </w:t>
+      </w:r>
+      <w:r>
+        <w:rPr>
+          <w:b/>
+          <w:bCs/>
+          <w:lang w:val="es-CO"/>
+        </w:rPr>
+        <w:t>Arcos</w:t>
+      </w:r>
+      <w:r>
+        <w:rPr>
+          <w:lang w:val="es-CO"/>
+        </w:rPr>
+        <w:t xml:space="preserve">: </w:t>
+      </w:r>
+      <w:r>
+        <w:rPr>
+          <w:lang w:val="es-CO"/>
+        </w:rPr>
+        <w:t>22758</w:t>
+      </w:r>
+      <w:r>
+        <w:rPr>
+          <w:lang w:val="es-CO"/>
+        </w:rPr>
+        <w:t xml:space="preserve"> , </w:t>
+      </w:r>
+      <w:r>
+        <w:rPr>
+          <w:b/>
+          <w:bCs/>
+          <w:lang w:val="es-CO"/>
+        </w:rPr>
+        <w:t>Tiempo opción 4</w:t>
+      </w:r>
+      <w:r>
+        <w:rPr>
+          <w:lang w:val="es-CO"/>
+        </w:rPr>
+        <w:t>:</w:t>
+      </w:r>
+      <w:r>
+        <w:rPr>
+          <w:lang w:val="es-CO"/>
+        </w:rPr>
+        <w:t xml:space="preserve"> </w:t>
+      </w:r>
+      <w:r>
+        <w:rPr>
+          <w:lang w:val="es-CO"/>
+        </w:rPr>
+        <w:t>12</w:t>
+      </w:r>
+      <w:r>
+        <w:rPr>
+          <w:lang w:val="es-CO"/>
+        </w:rPr>
+        <w:t>.</w:t>
+      </w:r>
+      <w:r>
+        <w:rPr>
+          <w:lang w:val="es-CO"/>
+        </w:rPr>
+        <w:t>83</w:t>
+      </w:r>
+      <w:r>
+        <w:rPr>
+          <w:lang w:val="es-CO"/>
+        </w:rPr>
+        <w:t>seg</w:t>
+      </w:r>
+      <w:r>
+        <w:rPr>
+          <w:lang w:val="es-CO"/>
+        </w:rPr>
+        <w:t xml:space="preserve">, </w:t>
+      </w:r>
+      <w:r>
+        <w:rPr>
+          <w:b/>
+          <w:bCs/>
+          <w:lang w:val="es-CO"/>
+        </w:rPr>
+        <w:t xml:space="preserve">Tiempo opción </w:t>
+      </w:r>
+      <w:r>
+        <w:rPr>
+          <w:b/>
+          <w:bCs/>
+          <w:lang w:val="es-CO"/>
+        </w:rPr>
+        <w:t>6</w:t>
+      </w:r>
+      <w:r>
+        <w:rPr>
+          <w:lang w:val="es-CO"/>
+        </w:rPr>
+        <w:t>:</w:t>
+      </w:r>
+      <w:r>
+        <w:rPr>
+          <w:lang w:val="es-CO"/>
+        </w:rPr>
+        <w:t xml:space="preserve"> </w:t>
+      </w:r>
+      <w:r>
+        <w:rPr>
+          <w:lang w:val="es-CO"/>
+        </w:rPr>
+        <w:t>0.022</w:t>
+      </w:r>
+      <w:r>
+        <w:rPr>
+          <w:lang w:val="es-CO"/>
+        </w:rPr>
+        <w:t>seg</w:t>
+      </w:r>
+    </w:p>
+    <w:p>
+      <w:pPr>
+        <w:rPr>
+          <w:lang w:val="es-CO"/>
+        </w:rPr>
+      </w:pPr>
+      <w:r>
+        <w:rPr>
+          <w:lang w:val="es-CO"/>
+        </w:rPr>
+        <w:t>Bus_routes_</w:t>
+      </w:r>
+      <w:r>
+        <w:rPr>
+          <w:lang w:val="es-CO"/>
+        </w:rPr>
+        <w:t>1400</w:t>
+      </w:r>
+      <w:r>
+        <w:rPr>
+          <w:lang w:val="es-CO"/>
+        </w:rPr>
+        <w:t xml:space="preserve">0.csv = </w:t>
+      </w:r>
+      <w:r>
+        <w:rPr>
+          <w:b/>
+          <w:bCs/>
+          <w:lang w:val="es-CO"/>
+        </w:rPr>
+        <w:t>Vertices</w:t>
+      </w:r>
+      <w:r>
+        <w:rPr>
+          <w:lang w:val="es-CO"/>
+        </w:rPr>
+        <w:t xml:space="preserve">: </w:t>
+      </w:r>
+      <w:r>
+        <w:rPr>
+          <w:lang w:val="es-CO"/>
+        </w:rPr>
+        <w:t>13535</w:t>
+      </w:r>
+      <w:r>
+        <w:rPr>
+          <w:lang w:val="es-CO"/>
+        </w:rPr>
+        <w:t xml:space="preserve"> , </w:t>
+      </w:r>
+      <w:r>
+        <w:rPr>
+          <w:b/>
+          <w:bCs/>
+          <w:lang w:val="es-CO"/>
+        </w:rPr>
+        <w:t>Arcos</w:t>
+      </w:r>
+      <w:r>
+        <w:rPr>
+          <w:lang w:val="es-CO"/>
+        </w:rPr>
+        <w:t>:</w:t>
+      </w:r>
+      <w:r>
+        <w:rPr>
+          <w:lang w:val="es-CO"/>
+        </w:rPr>
+        <w:t xml:space="preserve"> 32270</w:t>
+      </w:r>
+      <w:r>
+        <w:rPr>
+          <w:lang w:val="es-CO"/>
+        </w:rPr>
+        <w:t xml:space="preserve">  , </w:t>
+      </w:r>
+      <w:r>
+        <w:rPr>
+          <w:b/>
+          <w:bCs/>
+          <w:lang w:val="es-CO"/>
+        </w:rPr>
+        <w:t>Tiempo opción 4</w:t>
+      </w:r>
+      <w:r>
+        <w:rPr>
+          <w:lang w:val="es-CO"/>
+        </w:rPr>
+        <w:t>:</w:t>
+      </w:r>
+      <w:r>
+        <w:rPr>
+          <w:lang w:val="es-CO"/>
+        </w:rPr>
+        <w:t xml:space="preserve"> 2</w:t>
+      </w:r>
+      <w:r>
+        <w:rPr>
+          <w:lang w:val="es-CO"/>
+        </w:rPr>
+        <w:t>1</w:t>
+      </w:r>
+      <w:r>
+        <w:rPr>
+          <w:lang w:val="es-CO"/>
+        </w:rPr>
+        <w:t>.</w:t>
+      </w:r>
+      <w:r>
+        <w:rPr>
+          <w:lang w:val="es-CO"/>
+        </w:rPr>
+        <w:t>4</w:t>
+      </w:r>
+      <w:r>
+        <w:rPr>
+          <w:lang w:val="es-CO"/>
+        </w:rPr>
+        <w:t>7seg</w:t>
+      </w:r>
+      <w:r>
+        <w:rPr>
+          <w:lang w:val="es-CO"/>
+        </w:rPr>
+        <w:t xml:space="preserve">, </w:t>
+      </w:r>
+      <w:r>
+        <w:rPr>
+          <w:b/>
+          <w:bCs/>
+          <w:lang w:val="es-CO"/>
+        </w:rPr>
+        <w:t xml:space="preserve">Tiempo opción </w:t>
+      </w:r>
+      <w:r>
+        <w:rPr>
+          <w:b/>
+          <w:bCs/>
+          <w:lang w:val="es-CO"/>
+        </w:rPr>
+        <w:t>6</w:t>
+      </w:r>
+      <w:r>
+        <w:rPr>
+          <w:lang w:val="es-CO"/>
+        </w:rPr>
+        <w:t>:</w:t>
+      </w:r>
+      <w:r>
+        <w:rPr>
+          <w:lang w:val="es-CO"/>
+        </w:rPr>
+        <w:t xml:space="preserve"> </w:t>
+      </w:r>
+      <w:r>
+        <w:rPr>
+          <w:lang w:val="es-CO"/>
+        </w:rPr>
+        <w:t>0.032</w:t>
+      </w:r>
+      <w:r>
+        <w:rPr>
+          <w:lang w:val="es-CO"/>
+        </w:rPr>
+        <w:t>seg</w:t>
+      </w:r>
+    </w:p>
+    <w:p>
+      <w:pPr>
+        <w:rPr>
+          <w:lang w:val="es-CO"/>
+        </w:rPr>
+      </w:pPr>
+    </w:p>
+    <w:p>
+      <w:pPr>
+        <w:rPr>
+          <w:lang w:val="es-CO"/>
+        </w:rPr>
+      </w:pPr>
+      <w:r>
+        <w:rPr>
+          <w:lang w:val="es-CO"/>
+        </w:rPr>
+        <w:lastRenderedPageBreak/>
+        <w:t xml:space="preserve">Los resultados muestran que mientras el número de vértices y arcos tiendan a ser iguales </w:t>
+      </w:r>
+      <w:r>
+        <w:rPr>
+          <w:lang w:val="es-CO"/>
+        </w:rPr>
+        <w:t>la operación 4 tiende a mantener unos tiempos lineales bajos. Pero cuando el numero de arcos y vertices se alejan el tiempo de la operación tiende a ser cuadratrico.</w:t>
+      </w:r>
+    </w:p>
+    <w:p>
+      <w:pPr>
+        <w:pStyle w:val="Prrafodelista"/>
         <w:numPr>
           <w:ilvl w:val="0"/>
           <w:numId w:val="18"/>
@@ -238,10 +1726,16 @@
           <w:lang w:val="es-419"/>
         </w:rPr>
       </w:pPr>
+      <w:r>
+        <w:rPr>
+          <w:lang w:val="es-419"/>
+        </w:rPr>
+        <w:t>Es un grafo denso, dirigido y esta relativamente fuertemente conectado</w:t>
+      </w:r>
     </w:p>
     <w:p>
       <w:pPr>
-        <w:pStyle w:val="ListParagraph"/>
+        <w:pStyle w:val="Prrafodelista"/>
         <w:numPr>
           <w:ilvl w:val="0"/>
           <w:numId w:val="18"/>
@@ -264,10 +1758,16 @@
           <w:lang w:val="es-419"/>
         </w:rPr>
       </w:pPr>
+      <w:r>
+        <w:rPr>
+          <w:lang w:val="es-419"/>
+        </w:rPr>
+        <w:t>14000</w:t>
+      </w:r>
     </w:p>
     <w:p>
       <w:pPr>
-        <w:pStyle w:val="ListParagraph"/>
+        <w:pStyle w:val="Prrafodelista"/>
         <w:numPr>
           <w:ilvl w:val="0"/>
           <w:numId w:val="18"/>
@@ -290,10 +1790,16 @@
           <w:lang w:val="es-419"/>
         </w:rPr>
       </w:pPr>
+      <w:r>
+        <w:rPr>
+          <w:lang w:val="es-419"/>
+        </w:rPr>
+        <w:t>Matriz de adyacencia</w:t>
+      </w:r>
     </w:p>
     <w:p>
       <w:pPr>
-        <w:pStyle w:val="ListParagraph"/>
+        <w:pStyle w:val="Prrafodelista"/>
         <w:numPr>
           <w:ilvl w:val="0"/>
           <w:numId w:val="18"/>
@@ -308,6 +1814,19 @@
           <w:lang w:val="es-419"/>
         </w:rPr>
         <w:t>¿Cuál es la función de comparación utilizada?</w:t>
+      </w:r>
+    </w:p>
+    <w:p>
+      <w:pPr>
+        <w:rPr>
+          <w:lang w:val="es-419"/>
+        </w:rPr>
+      </w:pPr>
+      <w:r>
+        <w:rPr>
+          <w:lang w:val="es-419"/>
+        </w:rPr>
+        <w:t>compareStopsIds que compara los ids de paradas de dos estaciones</w:t>
       </w:r>
     </w:p>
     <w:sectPr>
@@ -2515,16 +4034,16 @@
   <w:style w:type="paragraph" w:default="1" w:styleId="Normal">
     <w:name w:val="Normal"/>
     <w:qFormat/>
-    <w:rsid w:val="003B5453"/>
+    <w:rsid w:val="006812F9"/>
     <w:rPr>
       <w:noProof/>
     </w:rPr>
   </w:style>
-  <w:style w:type="paragraph" w:styleId="Heading1">
+  <w:style w:type="paragraph" w:styleId="Ttulo1">
     <w:name w:val="heading 1"/>
     <w:basedOn w:val="Normal"/>
     <w:next w:val="Normal"/>
-    <w:link w:val="Heading1Char"/>
+    <w:link w:val="Ttulo1Car"/>
     <w:uiPriority w:val="9"/>
     <w:qFormat/>
     <w:rsid w:val="003C0715"/>
@@ -2541,11 +4060,11 @@
       <w:szCs w:val="32"/>
     </w:rPr>
   </w:style>
-  <w:style w:type="paragraph" w:styleId="Heading2">
+  <w:style w:type="paragraph" w:styleId="Ttulo2">
     <w:name w:val="heading 2"/>
     <w:basedOn w:val="Normal"/>
     <w:next w:val="Normal"/>
-    <w:link w:val="Heading2Char"/>
+    <w:link w:val="Ttulo2Car"/>
     <w:uiPriority w:val="9"/>
     <w:unhideWhenUsed/>
     <w:qFormat/>
@@ -2563,13 +4082,13 @@
       <w:szCs w:val="26"/>
     </w:rPr>
   </w:style>
-  <w:style w:type="character" w:default="1" w:styleId="DefaultParagraphFont">
+  <w:style w:type="character" w:default="1" w:styleId="Fuentedeprrafopredeter">
     <w:name w:val="Default Paragraph Font"/>
     <w:uiPriority w:val="1"/>
     <w:semiHidden/>
     <w:unhideWhenUsed/>
   </w:style>
-  <w:style w:type="table" w:default="1" w:styleId="TableNormal">
+  <w:style w:type="table" w:default="1" w:styleId="Tablanormal">
     <w:name w:val="Normal Table"/>
     <w:uiPriority w:val="99"/>
     <w:semiHidden/>
@@ -2584,17 +4103,17 @@
       </w:tblCellMar>
     </w:tblPr>
   </w:style>
-  <w:style w:type="numbering" w:default="1" w:styleId="NoList">
+  <w:style w:type="numbering" w:default="1" w:styleId="Sinlista">
     <w:name w:val="No List"/>
     <w:uiPriority w:val="99"/>
     <w:semiHidden/>
     <w:unhideWhenUsed/>
   </w:style>
-  <w:style w:type="paragraph" w:styleId="Title">
+  <w:style w:type="paragraph" w:styleId="Ttulo">
     <w:name w:val="Title"/>
     <w:basedOn w:val="Normal"/>
     <w:next w:val="Normal"/>
-    <w:link w:val="TitleChar"/>
+    <w:link w:val="TtuloCar"/>
     <w:uiPriority w:val="10"/>
     <w:qFormat/>
     <w:rsid w:val="00BA3B38"/>
@@ -2610,10 +4129,10 @@
       <w:szCs w:val="56"/>
     </w:rPr>
   </w:style>
-  <w:style w:type="character" w:customStyle="1" w:styleId="TitleChar">
-    <w:name w:val="Title Char"/>
-    <w:basedOn w:val="DefaultParagraphFont"/>
-    <w:link w:val="Title"/>
+  <w:style w:type="character" w:customStyle="1" w:styleId="TtuloCar">
+    <w:name w:val="Título Car"/>
+    <w:basedOn w:val="Fuentedeprrafopredeter"/>
+    <w:link w:val="Ttulo"/>
     <w:uiPriority w:val="10"/>
     <w:rsid w:val="00BA3B38"/>
     <w:rPr>
@@ -2625,7 +4144,7 @@
       <w:szCs w:val="56"/>
     </w:rPr>
   </w:style>
-  <w:style w:type="paragraph" w:styleId="ListParagraph">
+  <w:style w:type="paragraph" w:styleId="Prrafodelista">
     <w:name w:val="List Paragraph"/>
     <w:basedOn w:val="Normal"/>
     <w:uiPriority w:val="34"/>
@@ -2639,9 +4158,9 @@
       <w:noProof w:val="0"/>
     </w:rPr>
   </w:style>
-  <w:style w:type="character" w:styleId="CommentReference">
+  <w:style w:type="character" w:styleId="Refdecomentario">
     <w:name w:val="annotation reference"/>
-    <w:basedOn w:val="DefaultParagraphFont"/>
+    <w:basedOn w:val="Fuentedeprrafopredeter"/>
     <w:uiPriority w:val="99"/>
     <w:semiHidden/>
     <w:unhideWhenUsed/>
@@ -2651,10 +4170,10 @@
       <w:szCs w:val="16"/>
     </w:rPr>
   </w:style>
-  <w:style w:type="paragraph" w:styleId="CommentText">
+  <w:style w:type="paragraph" w:styleId="Textocomentario">
     <w:name w:val="annotation text"/>
     <w:basedOn w:val="Normal"/>
-    <w:link w:val="CommentTextChar"/>
+    <w:link w:val="TextocomentarioCar"/>
     <w:uiPriority w:val="99"/>
     <w:semiHidden/>
     <w:unhideWhenUsed/>
@@ -2668,10 +4187,10 @@
       <w:szCs w:val="20"/>
     </w:rPr>
   </w:style>
-  <w:style w:type="character" w:customStyle="1" w:styleId="CommentTextChar">
-    <w:name w:val="Comment Text Char"/>
-    <w:basedOn w:val="DefaultParagraphFont"/>
-    <w:link w:val="CommentText"/>
+  <w:style w:type="character" w:customStyle="1" w:styleId="TextocomentarioCar">
+    <w:name w:val="Texto comentario Car"/>
+    <w:basedOn w:val="Fuentedeprrafopredeter"/>
+    <w:link w:val="Textocomentario"/>
     <w:uiPriority w:val="99"/>
     <w:semiHidden/>
     <w:rsid w:val="00A442AC"/>
@@ -2680,7 +4199,7 @@
       <w:szCs w:val="20"/>
     </w:rPr>
   </w:style>
-  <w:style w:type="paragraph" w:styleId="Caption">
+  <w:style w:type="paragraph" w:styleId="Descripcin">
     <w:name w:val="caption"/>
     <w:basedOn w:val="Normal"/>
     <w:next w:val="Normal"/>
@@ -2700,9 +4219,9 @@
       <w:szCs w:val="18"/>
     </w:rPr>
   </w:style>
-  <w:style w:type="table" w:styleId="GridTable2">
+  <w:style w:type="table" w:styleId="Tabladecuadrcula2">
     <w:name w:val="Grid Table 2"/>
-    <w:basedOn w:val="TableNormal"/>
+    <w:basedOn w:val="Tablanormal"/>
     <w:uiPriority w:val="47"/>
     <w:rsid w:val="00076EA8"/>
     <w:pPr>
@@ -2775,10 +4294,10 @@
       </w:tcPr>
     </w:tblStylePr>
   </w:style>
-  <w:style w:type="character" w:customStyle="1" w:styleId="Heading1Char">
-    <w:name w:val="Heading 1 Char"/>
-    <w:basedOn w:val="DefaultParagraphFont"/>
-    <w:link w:val="Heading1"/>
+  <w:style w:type="character" w:customStyle="1" w:styleId="Ttulo1Car">
+    <w:name w:val="Título 1 Car"/>
+    <w:basedOn w:val="Fuentedeprrafopredeter"/>
+    <w:link w:val="Ttulo1"/>
     <w:uiPriority w:val="9"/>
     <w:rsid w:val="003C0715"/>
     <w:rPr>
@@ -2789,10 +4308,10 @@
       <w:szCs w:val="32"/>
     </w:rPr>
   </w:style>
-  <w:style w:type="character" w:customStyle="1" w:styleId="Heading2Char">
-    <w:name w:val="Heading 2 Char"/>
-    <w:basedOn w:val="DefaultParagraphFont"/>
-    <w:link w:val="Heading2"/>
+  <w:style w:type="character" w:customStyle="1" w:styleId="Ttulo2Car">
+    <w:name w:val="Título 2 Car"/>
+    <w:basedOn w:val="Fuentedeprrafopredeter"/>
+    <w:link w:val="Ttulo2"/>
     <w:uiPriority w:val="9"/>
     <w:rsid w:val="003C0715"/>
     <w:rPr>

</xml_diff>